<commit_message>
Added 2019 observer names
</commit_message>
<xml_diff>
--- a/data-raw/metadata/Data Sheet Observer Names.docx
+++ b/data-raw/metadata/Data Sheet Observer Names.docx
@@ -131,6 +131,26 @@
       </w:pPr>
       <w:proofErr w:type="spellStart"/>
       <w:r>
+        <w:t>EliK</w:t>
+      </w:r>
+      <w:proofErr w:type="spellEnd"/>
+    </w:p>
+    <w:p>
+      <w:pPr>
+        <w:contextualSpacing/>
+      </w:pPr>
+      <w:proofErr w:type="spellStart"/>
+      <w:r>
+        <w:t>ErinJ</w:t>
+      </w:r>
+      <w:proofErr w:type="spellEnd"/>
+    </w:p>
+    <w:p>
+      <w:pPr>
+        <w:contextualSpacing/>
+      </w:pPr>
+      <w:proofErr w:type="spellStart"/>
+      <w:r>
         <w:t>JennaN</w:t>
       </w:r>
       <w:proofErr w:type="spellEnd"/>
@@ -161,6 +181,16 @@
       </w:pPr>
       <w:proofErr w:type="spellStart"/>
       <w:r>
+        <w:t>KevinA</w:t>
+      </w:r>
+      <w:proofErr w:type="spellEnd"/>
+    </w:p>
+    <w:p>
+      <w:pPr>
+        <w:contextualSpacing/>
+      </w:pPr>
+      <w:proofErr w:type="spellStart"/>
+      <w:r>
         <w:t>MelanieA</w:t>
       </w:r>
       <w:proofErr w:type="spellEnd"/>
@@ -190,208 +220,217 @@
         <w:contextualSpacing/>
       </w:pPr>
       <w:r>
-        <w:t>WillD</w:t>
-      </w:r>
-    </w:p>
-    <w:p>
-      <w:pPr>
-        <w:contextualSpacing/>
-      </w:pPr>
-    </w:p>
-    <w:p>
-      <w:pPr>
-        <w:contextualSpacing/>
-      </w:pPr>
-      <w:proofErr w:type="spellStart"/>
-      <w:r>
-        <w:t>AlecE</w:t>
-      </w:r>
-      <w:proofErr w:type="spellEnd"/>
-    </w:p>
-    <w:p>
-      <w:pPr>
-        <w:contextualSpacing/>
-      </w:pPr>
-      <w:proofErr w:type="spellStart"/>
-      <w:r>
-        <w:t>CoryH</w:t>
-      </w:r>
-      <w:proofErr w:type="spellEnd"/>
-    </w:p>
-    <w:p>
-      <w:pPr>
-        <w:contextualSpacing/>
-      </w:pPr>
-      <w:proofErr w:type="spellStart"/>
-      <w:r>
-        <w:t>KoalC</w:t>
-      </w:r>
-      <w:proofErr w:type="spellEnd"/>
-    </w:p>
-    <w:p>
-      <w:pPr>
-        <w:contextualSpacing/>
-      </w:pPr>
-      <w:proofErr w:type="spellStart"/>
-      <w:r>
-        <w:t>NickO</w:t>
-      </w:r>
-      <w:proofErr w:type="spellEnd"/>
-    </w:p>
-    <w:p>
-      <w:pPr>
-        <w:contextualSpacing/>
-      </w:pPr>
-      <w:proofErr w:type="spellStart"/>
-      <w:r>
-        <w:t>RileyN</w:t>
-      </w:r>
-      <w:proofErr w:type="spellEnd"/>
-    </w:p>
-    <w:p>
-      <w:pPr>
-        <w:contextualSpacing/>
-      </w:pPr>
-      <w:proofErr w:type="spellStart"/>
-      <w:r>
-        <w:t>RoyceB</w:t>
-      </w:r>
-      <w:proofErr w:type="spellEnd"/>
-    </w:p>
-    <w:p>
-      <w:pPr>
-        <w:contextualSpacing/>
-      </w:pPr>
-      <w:proofErr w:type="spellStart"/>
-      <w:r>
-        <w:t>SigneyH</w:t>
-      </w:r>
-      <w:proofErr w:type="spellEnd"/>
-    </w:p>
-    <w:p>
-      <w:pPr>
-        <w:contextualSpacing/>
-      </w:pPr>
-    </w:p>
-    <w:p>
-      <w:pPr>
-        <w:contextualSpacing/>
-      </w:pPr>
-      <w:proofErr w:type="spellStart"/>
-      <w:r>
-        <w:t>AnthonyK</w:t>
-      </w:r>
-      <w:proofErr w:type="spellEnd"/>
-    </w:p>
-    <w:p>
-      <w:pPr>
-        <w:contextualSpacing/>
-      </w:pPr>
-      <w:proofErr w:type="spellStart"/>
-      <w:r>
-        <w:t>BrookeH</w:t>
-      </w:r>
-      <w:proofErr w:type="spellEnd"/>
-    </w:p>
-    <w:p>
-      <w:pPr>
-        <w:contextualSpacing/>
-      </w:pPr>
-      <w:proofErr w:type="spellStart"/>
-      <w:r>
-        <w:t>JaclynA</w:t>
-      </w:r>
-      <w:proofErr w:type="spellEnd"/>
-    </w:p>
-    <w:p>
-      <w:pPr>
-        <w:contextualSpacing/>
-      </w:pPr>
-      <w:proofErr w:type="spellStart"/>
-      <w:r>
-        <w:t>JuliaP</w:t>
-      </w:r>
-      <w:proofErr w:type="spellEnd"/>
-    </w:p>
-    <w:p>
-      <w:pPr>
-        <w:contextualSpacing/>
-      </w:pPr>
-    </w:p>
-    <w:p>
-      <w:pPr>
-        <w:contextualSpacing/>
-      </w:pPr>
-      <w:proofErr w:type="spellStart"/>
-      <w:r>
-        <w:t>BobH</w:t>
-      </w:r>
-      <w:proofErr w:type="spellEnd"/>
-    </w:p>
-    <w:p>
-      <w:pPr>
-        <w:contextualSpacing/>
-      </w:pPr>
-      <w:proofErr w:type="spellStart"/>
-      <w:r>
-        <w:t>DianeD</w:t>
-      </w:r>
-      <w:proofErr w:type="spellEnd"/>
-    </w:p>
-    <w:p>
-      <w:pPr>
-        <w:contextualSpacing/>
-      </w:pPr>
-      <w:proofErr w:type="spellStart"/>
-      <w:r>
-        <w:t>JohnP</w:t>
-      </w:r>
-      <w:proofErr w:type="spellEnd"/>
-    </w:p>
-    <w:p>
-      <w:pPr>
-        <w:contextualSpacing/>
-      </w:pPr>
-      <w:proofErr w:type="spellStart"/>
-      <w:r>
-        <w:t>RickH</w:t>
-      </w:r>
-      <w:proofErr w:type="spellEnd"/>
-    </w:p>
-    <w:p>
-      <w:pPr>
-        <w:contextualSpacing/>
-      </w:pPr>
-      <w:proofErr w:type="spellStart"/>
-      <w:r>
-        <w:t>SteveB</w:t>
-      </w:r>
-      <w:proofErr w:type="spellEnd"/>
-    </w:p>
-    <w:p>
-      <w:pPr>
-        <w:contextualSpacing/>
-      </w:pPr>
-      <w:proofErr w:type="spellStart"/>
-      <w:r>
-        <w:t>SueB</w:t>
-      </w:r>
-      <w:proofErr w:type="spellEnd"/>
-    </w:p>
-    <w:p>
-      <w:pPr>
-        <w:contextualSpacing/>
-      </w:pPr>
-    </w:p>
-    <w:p>
-      <w:pPr>
-        <w:contextualSpacing/>
-      </w:pPr>
-      <w:r>
-        <w:t>Unknown</w:t>
+        <w:t>SammiS</w:t>
       </w:r>
       <w:bookmarkStart w:id="0" w:name="_GoBack"/>
       <w:bookmarkEnd w:id="0"/>
+    </w:p>
+    <w:p>
+      <w:pPr>
+        <w:contextualSpacing/>
+      </w:pPr>
+      <w:r>
+        <w:t>WillD</w:t>
+      </w:r>
+    </w:p>
+    <w:p>
+      <w:pPr>
+        <w:contextualSpacing/>
+      </w:pPr>
+    </w:p>
+    <w:p>
+      <w:pPr>
+        <w:contextualSpacing/>
+      </w:pPr>
+      <w:proofErr w:type="spellStart"/>
+      <w:r>
+        <w:t>AlecE</w:t>
+      </w:r>
+      <w:proofErr w:type="spellEnd"/>
+    </w:p>
+    <w:p>
+      <w:pPr>
+        <w:contextualSpacing/>
+      </w:pPr>
+      <w:proofErr w:type="spellStart"/>
+      <w:r>
+        <w:t>CoryH</w:t>
+      </w:r>
+      <w:proofErr w:type="spellEnd"/>
+    </w:p>
+    <w:p>
+      <w:pPr>
+        <w:contextualSpacing/>
+      </w:pPr>
+      <w:proofErr w:type="spellStart"/>
+      <w:r>
+        <w:t>KoalC</w:t>
+      </w:r>
+      <w:proofErr w:type="spellEnd"/>
+    </w:p>
+    <w:p>
+      <w:pPr>
+        <w:contextualSpacing/>
+      </w:pPr>
+      <w:proofErr w:type="spellStart"/>
+      <w:r>
+        <w:t>NickO</w:t>
+      </w:r>
+      <w:proofErr w:type="spellEnd"/>
+    </w:p>
+    <w:p>
+      <w:pPr>
+        <w:contextualSpacing/>
+      </w:pPr>
+      <w:proofErr w:type="spellStart"/>
+      <w:r>
+        <w:t>RileyN</w:t>
+      </w:r>
+      <w:proofErr w:type="spellEnd"/>
+    </w:p>
+    <w:p>
+      <w:pPr>
+        <w:contextualSpacing/>
+      </w:pPr>
+      <w:proofErr w:type="spellStart"/>
+      <w:r>
+        <w:t>RoyceB</w:t>
+      </w:r>
+      <w:proofErr w:type="spellEnd"/>
+    </w:p>
+    <w:p>
+      <w:pPr>
+        <w:contextualSpacing/>
+      </w:pPr>
+      <w:proofErr w:type="spellStart"/>
+      <w:r>
+        <w:t>SigneyH</w:t>
+      </w:r>
+      <w:proofErr w:type="spellEnd"/>
+    </w:p>
+    <w:p>
+      <w:pPr>
+        <w:contextualSpacing/>
+      </w:pPr>
+    </w:p>
+    <w:p>
+      <w:pPr>
+        <w:contextualSpacing/>
+      </w:pPr>
+      <w:proofErr w:type="spellStart"/>
+      <w:r>
+        <w:t>AnthonyK</w:t>
+      </w:r>
+      <w:proofErr w:type="spellEnd"/>
+    </w:p>
+    <w:p>
+      <w:pPr>
+        <w:contextualSpacing/>
+      </w:pPr>
+      <w:proofErr w:type="spellStart"/>
+      <w:r>
+        <w:t>BrookeH</w:t>
+      </w:r>
+      <w:proofErr w:type="spellEnd"/>
+    </w:p>
+    <w:p>
+      <w:pPr>
+        <w:contextualSpacing/>
+      </w:pPr>
+      <w:proofErr w:type="spellStart"/>
+      <w:r>
+        <w:t>JaclynA</w:t>
+      </w:r>
+      <w:proofErr w:type="spellEnd"/>
+    </w:p>
+    <w:p>
+      <w:pPr>
+        <w:contextualSpacing/>
+      </w:pPr>
+      <w:proofErr w:type="spellStart"/>
+      <w:r>
+        <w:t>JuliaP</w:t>
+      </w:r>
+      <w:proofErr w:type="spellEnd"/>
+    </w:p>
+    <w:p>
+      <w:pPr>
+        <w:contextualSpacing/>
+      </w:pPr>
+    </w:p>
+    <w:p>
+      <w:pPr>
+        <w:contextualSpacing/>
+      </w:pPr>
+      <w:proofErr w:type="spellStart"/>
+      <w:r>
+        <w:t>BobH</w:t>
+      </w:r>
+      <w:proofErr w:type="spellEnd"/>
+    </w:p>
+    <w:p>
+      <w:pPr>
+        <w:contextualSpacing/>
+      </w:pPr>
+      <w:proofErr w:type="spellStart"/>
+      <w:r>
+        <w:t>DianeD</w:t>
+      </w:r>
+      <w:proofErr w:type="spellEnd"/>
+    </w:p>
+    <w:p>
+      <w:pPr>
+        <w:contextualSpacing/>
+      </w:pPr>
+      <w:proofErr w:type="spellStart"/>
+      <w:r>
+        <w:t>JohnP</w:t>
+      </w:r>
+      <w:proofErr w:type="spellEnd"/>
+    </w:p>
+    <w:p>
+      <w:pPr>
+        <w:contextualSpacing/>
+      </w:pPr>
+      <w:proofErr w:type="spellStart"/>
+      <w:r>
+        <w:t>RickH</w:t>
+      </w:r>
+      <w:proofErr w:type="spellEnd"/>
+    </w:p>
+    <w:p>
+      <w:pPr>
+        <w:contextualSpacing/>
+      </w:pPr>
+      <w:proofErr w:type="spellStart"/>
+      <w:r>
+        <w:t>SteveB</w:t>
+      </w:r>
+      <w:proofErr w:type="spellEnd"/>
+    </w:p>
+    <w:p>
+      <w:pPr>
+        <w:contextualSpacing/>
+      </w:pPr>
+      <w:proofErr w:type="spellStart"/>
+      <w:r>
+        <w:t>SueB</w:t>
+      </w:r>
+      <w:proofErr w:type="spellEnd"/>
+    </w:p>
+    <w:p>
+      <w:pPr>
+        <w:contextualSpacing/>
+      </w:pPr>
+    </w:p>
+    <w:p>
+      <w:pPr>
+        <w:contextualSpacing/>
+      </w:pPr>
+      <w:r>
+        <w:lastRenderedPageBreak/>
+        <w:t>Unknown</w:t>
+      </w:r>
     </w:p>
     <w:sectPr>
       <w:pgSz w:w="12240" w:h="15840"/>

</xml_diff>